<commit_message>
Added Some Sprites and updated the Game Layout of the GDD
</commit_message>
<xml_diff>
--- a/Rocket GDD.docx
+++ b/Rocket GDD.docx
@@ -290,6 +290,1035 @@
           <w:u w:val="single"/>
         </w:rPr>
       </w:pPr>
+      <w:bookmarkStart w:id="0" w:name="_GoBack"/>
+      <w:r>
+        <w:rPr>
+          <w:b/>
+          <w:noProof/>
+          <w:sz w:val="40"/>
+          <w:u w:val="single"/>
+        </w:rPr>
+        <mc:AlternateContent>
+          <mc:Choice Requires="wps">
+            <w:drawing>
+              <wp:anchor distT="0" distB="0" distL="114300" distR="114300" simplePos="0" relativeHeight="251674624" behindDoc="0" locked="0" layoutInCell="1" allowOverlap="1">
+                <wp:simplePos x="0" y="0"/>
+                <wp:positionH relativeFrom="column">
+                  <wp:posOffset>4326340</wp:posOffset>
+                </wp:positionH>
+                <wp:positionV relativeFrom="paragraph">
+                  <wp:posOffset>5065992</wp:posOffset>
+                </wp:positionV>
+                <wp:extent cx="777923" cy="13648"/>
+                <wp:effectExtent l="38100" t="76200" r="0" b="81915"/>
+                <wp:wrapNone/>
+                <wp:docPr id="13" name="Gerade Verbindung mit Pfeil 13"/>
+                <wp:cNvGraphicFramePr/>
+                <a:graphic xmlns:a="http://schemas.openxmlformats.org/drawingml/2006/main">
+                  <a:graphicData uri="http://schemas.microsoft.com/office/word/2010/wordprocessingShape">
+                    <wps:wsp>
+                      <wps:cNvCnPr/>
+                      <wps:spPr>
+                        <a:xfrm flipH="1" flipV="1">
+                          <a:off x="0" y="0"/>
+                          <a:ext cx="777923" cy="13648"/>
+                        </a:xfrm>
+                        <a:prstGeom prst="straightConnector1">
+                          <a:avLst/>
+                        </a:prstGeom>
+                        <a:ln>
+                          <a:tailEnd type="triangle"/>
+                        </a:ln>
+                      </wps:spPr>
+                      <wps:style>
+                        <a:lnRef idx="3">
+                          <a:schemeClr val="accent2"/>
+                        </a:lnRef>
+                        <a:fillRef idx="0">
+                          <a:schemeClr val="accent2"/>
+                        </a:fillRef>
+                        <a:effectRef idx="2">
+                          <a:schemeClr val="accent2"/>
+                        </a:effectRef>
+                        <a:fontRef idx="minor">
+                          <a:schemeClr val="tx1"/>
+                        </a:fontRef>
+                      </wps:style>
+                      <wps:bodyPr/>
+                    </wps:wsp>
+                  </a:graphicData>
+                </a:graphic>
+              </wp:anchor>
+            </w:drawing>
+          </mc:Choice>
+          <mc:Fallback>
+            <w:pict>
+              <v:shapetype w14:anchorId="733B082E" id="_x0000_t32" coordsize="21600,21600" o:spt="32" o:oned="t" path="m,l21600,21600e" filled="f">
+                <v:path arrowok="t" fillok="f" o:connecttype="none"/>
+                <o:lock v:ext="edit" shapetype="t"/>
+              </v:shapetype>
+              <v:shape id="Gerade Verbindung mit Pfeil 13" o:spid="_x0000_s1026" type="#_x0000_t32" style="position:absolute;margin-left:340.65pt;margin-top:398.9pt;width:61.25pt;height:1.05pt;flip:x y;z-index:251674624;visibility:visible;mso-wrap-style:square;mso-wrap-distance-left:9pt;mso-wrap-distance-top:0;mso-wrap-distance-right:9pt;mso-wrap-distance-bottom:0;mso-position-horizontal:absolute;mso-position-horizontal-relative:text;mso-position-vertical:absolute;mso-position-vertical-relative:text" o:gfxdata="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" strokecolor="#ed7d31 [3205]" strokeweight="1.5pt">
+                <v:stroke endarrow="block" joinstyle="miter"/>
+              </v:shape>
+            </w:pict>
+          </mc:Fallback>
+        </mc:AlternateContent>
+      </w:r>
+      <w:bookmarkEnd w:id="0"/>
+      <w:r>
+        <w:rPr>
+          <w:b/>
+          <w:noProof/>
+          <w:sz w:val="40"/>
+          <w:u w:val="single"/>
+        </w:rPr>
+        <mc:AlternateContent>
+          <mc:Choice Requires="wps">
+            <w:drawing>
+              <wp:anchor distT="0" distB="0" distL="114300" distR="114300" simplePos="0" relativeHeight="251673600" behindDoc="0" locked="0" layoutInCell="1" allowOverlap="1">
+                <wp:simplePos x="0" y="0"/>
+                <wp:positionH relativeFrom="column">
+                  <wp:posOffset>4285397</wp:posOffset>
+                </wp:positionH>
+                <wp:positionV relativeFrom="paragraph">
+                  <wp:posOffset>3155306</wp:posOffset>
+                </wp:positionV>
+                <wp:extent cx="859809" cy="68238"/>
+                <wp:effectExtent l="0" t="57150" r="16510" b="27305"/>
+                <wp:wrapNone/>
+                <wp:docPr id="12" name="Gerade Verbindung mit Pfeil 12"/>
+                <wp:cNvGraphicFramePr/>
+                <a:graphic xmlns:a="http://schemas.openxmlformats.org/drawingml/2006/main">
+                  <a:graphicData uri="http://schemas.microsoft.com/office/word/2010/wordprocessingShape">
+                    <wps:wsp>
+                      <wps:cNvCnPr/>
+                      <wps:spPr>
+                        <a:xfrm flipH="1" flipV="1">
+                          <a:off x="0" y="0"/>
+                          <a:ext cx="859809" cy="68238"/>
+                        </a:xfrm>
+                        <a:prstGeom prst="straightConnector1">
+                          <a:avLst/>
+                        </a:prstGeom>
+                        <a:ln>
+                          <a:tailEnd type="triangle"/>
+                        </a:ln>
+                      </wps:spPr>
+                      <wps:style>
+                        <a:lnRef idx="3">
+                          <a:schemeClr val="accent2"/>
+                        </a:lnRef>
+                        <a:fillRef idx="0">
+                          <a:schemeClr val="accent2"/>
+                        </a:fillRef>
+                        <a:effectRef idx="2">
+                          <a:schemeClr val="accent2"/>
+                        </a:effectRef>
+                        <a:fontRef idx="minor">
+                          <a:schemeClr val="tx1"/>
+                        </a:fontRef>
+                      </wps:style>
+                      <wps:bodyPr/>
+                    </wps:wsp>
+                  </a:graphicData>
+                </a:graphic>
+              </wp:anchor>
+            </w:drawing>
+          </mc:Choice>
+          <mc:Fallback>
+            <w:pict>
+              <v:shape w14:anchorId="6953DCD6" id="Gerade Verbindung mit Pfeil 12" o:spid="_x0000_s1026" type="#_x0000_t32" style="position:absolute;margin-left:337.45pt;margin-top:248.45pt;width:67.7pt;height:5.35pt;flip:x y;z-index:251673600;visibility:visible;mso-wrap-style:square;mso-wrap-distance-left:9pt;mso-wrap-distance-top:0;mso-wrap-distance-right:9pt;mso-wrap-distance-bottom:0;mso-position-horizontal:absolute;mso-position-horizontal-relative:text;mso-position-vertical:absolute;mso-position-vertical-relative:text" o:gfxdata="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" strokecolor="#ed7d31 [3205]" strokeweight="1.5pt">
+                <v:stroke endarrow="block" joinstyle="miter"/>
+              </v:shape>
+            </w:pict>
+          </mc:Fallback>
+        </mc:AlternateContent>
+      </w:r>
+      <w:r>
+        <w:rPr>
+          <w:b/>
+          <w:noProof/>
+          <w:sz w:val="40"/>
+          <w:u w:val="single"/>
+        </w:rPr>
+        <mc:AlternateContent>
+          <mc:Choice Requires="wps">
+            <w:drawing>
+              <wp:anchor distT="0" distB="0" distL="114300" distR="114300" simplePos="0" relativeHeight="251672576" behindDoc="0" locked="0" layoutInCell="1" allowOverlap="1">
+                <wp:simplePos x="0" y="0"/>
+                <wp:positionH relativeFrom="column">
+                  <wp:posOffset>4694830</wp:posOffset>
+                </wp:positionH>
+                <wp:positionV relativeFrom="paragraph">
+                  <wp:posOffset>1026255</wp:posOffset>
+                </wp:positionV>
+                <wp:extent cx="409433" cy="272955"/>
+                <wp:effectExtent l="38100" t="38100" r="29210" b="32385"/>
+                <wp:wrapNone/>
+                <wp:docPr id="11" name="Gerade Verbindung mit Pfeil 11"/>
+                <wp:cNvGraphicFramePr/>
+                <a:graphic xmlns:a="http://schemas.openxmlformats.org/drawingml/2006/main">
+                  <a:graphicData uri="http://schemas.microsoft.com/office/word/2010/wordprocessingShape">
+                    <wps:wsp>
+                      <wps:cNvCnPr/>
+                      <wps:spPr>
+                        <a:xfrm flipH="1" flipV="1">
+                          <a:off x="0" y="0"/>
+                          <a:ext cx="409433" cy="272955"/>
+                        </a:xfrm>
+                        <a:prstGeom prst="straightConnector1">
+                          <a:avLst/>
+                        </a:prstGeom>
+                        <a:ln>
+                          <a:tailEnd type="triangle"/>
+                        </a:ln>
+                      </wps:spPr>
+                      <wps:style>
+                        <a:lnRef idx="3">
+                          <a:schemeClr val="accent2"/>
+                        </a:lnRef>
+                        <a:fillRef idx="0">
+                          <a:schemeClr val="accent2"/>
+                        </a:fillRef>
+                        <a:effectRef idx="2">
+                          <a:schemeClr val="accent2"/>
+                        </a:effectRef>
+                        <a:fontRef idx="minor">
+                          <a:schemeClr val="tx1"/>
+                        </a:fontRef>
+                      </wps:style>
+                      <wps:bodyPr/>
+                    </wps:wsp>
+                  </a:graphicData>
+                </a:graphic>
+              </wp:anchor>
+            </w:drawing>
+          </mc:Choice>
+          <mc:Fallback>
+            <w:pict>
+              <v:shape w14:anchorId="42982725" id="Gerade Verbindung mit Pfeil 11" o:spid="_x0000_s1026" type="#_x0000_t32" style="position:absolute;margin-left:369.65pt;margin-top:80.8pt;width:32.25pt;height:21.5pt;flip:x y;z-index:251672576;visibility:visible;mso-wrap-style:square;mso-wrap-distance-left:9pt;mso-wrap-distance-top:0;mso-wrap-distance-right:9pt;mso-wrap-distance-bottom:0;mso-position-horizontal:absolute;mso-position-horizontal-relative:text;mso-position-vertical:absolute;mso-position-vertical-relative:text" o:gfxdata="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" strokecolor="#ed7d31 [3205]" strokeweight="1.5pt">
+                <v:stroke endarrow="block" joinstyle="miter"/>
+              </v:shape>
+            </w:pict>
+          </mc:Fallback>
+        </mc:AlternateContent>
+      </w:r>
+      <w:r>
+        <w:rPr>
+          <w:b/>
+          <w:noProof/>
+          <w:sz w:val="40"/>
+          <w:u w:val="single"/>
+        </w:rPr>
+        <mc:AlternateContent>
+          <mc:Choice Requires="wps">
+            <w:drawing>
+              <wp:anchor distT="0" distB="0" distL="114300" distR="114300" simplePos="0" relativeHeight="251671552" behindDoc="0" locked="0" layoutInCell="1" allowOverlap="1">
+                <wp:simplePos x="0" y="0"/>
+                <wp:positionH relativeFrom="column">
+                  <wp:posOffset>559558</wp:posOffset>
+                </wp:positionH>
+                <wp:positionV relativeFrom="paragraph">
+                  <wp:posOffset>1094494</wp:posOffset>
+                </wp:positionV>
+                <wp:extent cx="586854" cy="491319"/>
+                <wp:effectExtent l="0" t="0" r="80010" b="61595"/>
+                <wp:wrapNone/>
+                <wp:docPr id="9" name="Gerade Verbindung mit Pfeil 9"/>
+                <wp:cNvGraphicFramePr/>
+                <a:graphic xmlns:a="http://schemas.openxmlformats.org/drawingml/2006/main">
+                  <a:graphicData uri="http://schemas.microsoft.com/office/word/2010/wordprocessingShape">
+                    <wps:wsp>
+                      <wps:cNvCnPr/>
+                      <wps:spPr>
+                        <a:xfrm>
+                          <a:off x="0" y="0"/>
+                          <a:ext cx="586854" cy="491319"/>
+                        </a:xfrm>
+                        <a:prstGeom prst="straightConnector1">
+                          <a:avLst/>
+                        </a:prstGeom>
+                        <a:ln>
+                          <a:tailEnd type="triangle"/>
+                        </a:ln>
+                      </wps:spPr>
+                      <wps:style>
+                        <a:lnRef idx="3">
+                          <a:schemeClr val="accent2"/>
+                        </a:lnRef>
+                        <a:fillRef idx="0">
+                          <a:schemeClr val="accent2"/>
+                        </a:fillRef>
+                        <a:effectRef idx="2">
+                          <a:schemeClr val="accent2"/>
+                        </a:effectRef>
+                        <a:fontRef idx="minor">
+                          <a:schemeClr val="tx1"/>
+                        </a:fontRef>
+                      </wps:style>
+                      <wps:bodyPr/>
+                    </wps:wsp>
+                  </a:graphicData>
+                </a:graphic>
+              </wp:anchor>
+            </w:drawing>
+          </mc:Choice>
+          <mc:Fallback>
+            <w:pict>
+              <v:shape w14:anchorId="71BAD6EB" id="Gerade Verbindung mit Pfeil 9" o:spid="_x0000_s1026" type="#_x0000_t32" style="position:absolute;margin-left:44.05pt;margin-top:86.2pt;width:46.2pt;height:38.7pt;z-index:251671552;visibility:visible;mso-wrap-style:square;mso-wrap-distance-left:9pt;mso-wrap-distance-top:0;mso-wrap-distance-right:9pt;mso-wrap-distance-bottom:0;mso-position-horizontal:absolute;mso-position-horizontal-relative:text;mso-position-vertical:absolute;mso-position-vertical-relative:text" o:gfxdata="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" strokecolor="#ed7d31 [3205]" strokeweight="1.5pt">
+                <v:stroke endarrow="block" joinstyle="miter"/>
+              </v:shape>
+            </w:pict>
+          </mc:Fallback>
+        </mc:AlternateContent>
+      </w:r>
+      <w:r>
+        <w:rPr>
+          <w:b/>
+          <w:noProof/>
+          <w:sz w:val="40"/>
+          <w:u w:val="single"/>
+        </w:rPr>
+        <mc:AlternateContent>
+          <mc:Choice Requires="wps">
+            <w:drawing>
+              <wp:anchor distT="0" distB="0" distL="114300" distR="114300" simplePos="0" relativeHeight="251670528" behindDoc="0" locked="0" layoutInCell="1" allowOverlap="1">
+                <wp:simplePos x="0" y="0"/>
+                <wp:positionH relativeFrom="column">
+                  <wp:posOffset>627796</wp:posOffset>
+                </wp:positionH>
+                <wp:positionV relativeFrom="paragraph">
+                  <wp:posOffset>6130517</wp:posOffset>
+                </wp:positionV>
+                <wp:extent cx="2251881" cy="245660"/>
+                <wp:effectExtent l="0" t="0" r="53340" b="78740"/>
+                <wp:wrapNone/>
+                <wp:docPr id="8" name="Gerade Verbindung mit Pfeil 8"/>
+                <wp:cNvGraphicFramePr/>
+                <a:graphic xmlns:a="http://schemas.openxmlformats.org/drawingml/2006/main">
+                  <a:graphicData uri="http://schemas.microsoft.com/office/word/2010/wordprocessingShape">
+                    <wps:wsp>
+                      <wps:cNvCnPr/>
+                      <wps:spPr>
+                        <a:xfrm>
+                          <a:off x="0" y="0"/>
+                          <a:ext cx="2251881" cy="245660"/>
+                        </a:xfrm>
+                        <a:prstGeom prst="straightConnector1">
+                          <a:avLst/>
+                        </a:prstGeom>
+                        <a:ln>
+                          <a:tailEnd type="triangle"/>
+                        </a:ln>
+                      </wps:spPr>
+                      <wps:style>
+                        <a:lnRef idx="3">
+                          <a:schemeClr val="accent2"/>
+                        </a:lnRef>
+                        <a:fillRef idx="0">
+                          <a:schemeClr val="accent2"/>
+                        </a:fillRef>
+                        <a:effectRef idx="2">
+                          <a:schemeClr val="accent2"/>
+                        </a:effectRef>
+                        <a:fontRef idx="minor">
+                          <a:schemeClr val="tx1"/>
+                        </a:fontRef>
+                      </wps:style>
+                      <wps:bodyPr/>
+                    </wps:wsp>
+                  </a:graphicData>
+                </a:graphic>
+              </wp:anchor>
+            </w:drawing>
+          </mc:Choice>
+          <mc:Fallback>
+            <w:pict>
+              <v:shape w14:anchorId="495646CF" id="Gerade Verbindung mit Pfeil 8" o:spid="_x0000_s1026" type="#_x0000_t32" style="position:absolute;margin-left:49.45pt;margin-top:482.7pt;width:177.3pt;height:19.35pt;z-index:251670528;visibility:visible;mso-wrap-style:square;mso-wrap-distance-left:9pt;mso-wrap-distance-top:0;mso-wrap-distance-right:9pt;mso-wrap-distance-bottom:0;mso-position-horizontal:absolute;mso-position-horizontal-relative:text;mso-position-vertical:absolute;mso-position-vertical-relative:text" o:gfxdata="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" strokecolor="#ed7d31 [3205]" strokeweight="1.5pt">
+                <v:stroke endarrow="block" joinstyle="miter"/>
+              </v:shape>
+            </w:pict>
+          </mc:Fallback>
+        </mc:AlternateContent>
+      </w:r>
+      <w:r>
+        <w:rPr>
+          <w:b/>
+          <w:noProof/>
+          <w:sz w:val="40"/>
+          <w:u w:val="single"/>
+        </w:rPr>
+        <mc:AlternateContent>
+          <mc:Choice Requires="wps">
+            <w:drawing>
+              <wp:anchor distT="0" distB="0" distL="114300" distR="114300" simplePos="0" relativeHeight="251669504" behindDoc="0" locked="0" layoutInCell="1" allowOverlap="1">
+                <wp:simplePos x="0" y="0"/>
+                <wp:positionH relativeFrom="column">
+                  <wp:posOffset>559557</wp:posOffset>
+                </wp:positionH>
+                <wp:positionV relativeFrom="paragraph">
+                  <wp:posOffset>3086726</wp:posOffset>
+                </wp:positionV>
+                <wp:extent cx="955343" cy="764615"/>
+                <wp:effectExtent l="0" t="0" r="73660" b="54610"/>
+                <wp:wrapNone/>
+                <wp:docPr id="7" name="Gerade Verbindung mit Pfeil 7"/>
+                <wp:cNvGraphicFramePr/>
+                <a:graphic xmlns:a="http://schemas.openxmlformats.org/drawingml/2006/main">
+                  <a:graphicData uri="http://schemas.microsoft.com/office/word/2010/wordprocessingShape">
+                    <wps:wsp>
+                      <wps:cNvCnPr/>
+                      <wps:spPr>
+                        <a:xfrm>
+                          <a:off x="0" y="0"/>
+                          <a:ext cx="955343" cy="764615"/>
+                        </a:xfrm>
+                        <a:prstGeom prst="straightConnector1">
+                          <a:avLst/>
+                        </a:prstGeom>
+                        <a:ln>
+                          <a:tailEnd type="triangle"/>
+                        </a:ln>
+                      </wps:spPr>
+                      <wps:style>
+                        <a:lnRef idx="3">
+                          <a:schemeClr val="accent2"/>
+                        </a:lnRef>
+                        <a:fillRef idx="0">
+                          <a:schemeClr val="accent2"/>
+                        </a:fillRef>
+                        <a:effectRef idx="2">
+                          <a:schemeClr val="accent2"/>
+                        </a:effectRef>
+                        <a:fontRef idx="minor">
+                          <a:schemeClr val="tx1"/>
+                        </a:fontRef>
+                      </wps:style>
+                      <wps:bodyPr/>
+                    </wps:wsp>
+                  </a:graphicData>
+                </a:graphic>
+              </wp:anchor>
+            </w:drawing>
+          </mc:Choice>
+          <mc:Fallback>
+            <w:pict>
+              <v:shape w14:anchorId="4FA47054" id="Gerade Verbindung mit Pfeil 7" o:spid="_x0000_s1026" type="#_x0000_t32" style="position:absolute;margin-left:44.05pt;margin-top:243.05pt;width:75.2pt;height:60.2pt;z-index:251669504;visibility:visible;mso-wrap-style:square;mso-wrap-distance-left:9pt;mso-wrap-distance-top:0;mso-wrap-distance-right:9pt;mso-wrap-distance-bottom:0;mso-position-horizontal:absolute;mso-position-horizontal-relative:text;mso-position-vertical:absolute;mso-position-vertical-relative:text" o:gfxdata="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" strokecolor="#ed7d31 [3205]" strokeweight="1.5pt">
+                <v:stroke endarrow="block" joinstyle="miter"/>
+              </v:shape>
+            </w:pict>
+          </mc:Fallback>
+        </mc:AlternateContent>
+      </w:r>
+      <w:r>
+        <w:rPr>
+          <w:b/>
+          <w:noProof/>
+          <w:sz w:val="40"/>
+          <w:u w:val="single"/>
+        </w:rPr>
+        <mc:AlternateContent>
+          <mc:Choice Requires="wps">
+            <w:drawing>
+              <wp:anchor distT="45720" distB="45720" distL="114300" distR="114300" simplePos="0" relativeHeight="251663360" behindDoc="0" locked="0" layoutInCell="1" allowOverlap="1" wp14:anchorId="62C01547" wp14:editId="7DFD25D2">
+                <wp:simplePos x="0" y="0"/>
+                <wp:positionH relativeFrom="margin">
+                  <wp:posOffset>5103524</wp:posOffset>
+                </wp:positionH>
+                <wp:positionV relativeFrom="paragraph">
+                  <wp:posOffset>4832985</wp:posOffset>
+                </wp:positionV>
+                <wp:extent cx="1459865" cy="436245"/>
+                <wp:effectExtent l="0" t="0" r="26035" b="20955"/>
+                <wp:wrapSquare wrapText="bothSides"/>
+                <wp:docPr id="3" name="Textfeld 2"/>
+                <wp:cNvGraphicFramePr>
+                  <a:graphicFrameLocks xmlns:a="http://schemas.openxmlformats.org/drawingml/2006/main"/>
+                </wp:cNvGraphicFramePr>
+                <a:graphic xmlns:a="http://schemas.openxmlformats.org/drawingml/2006/main">
+                  <a:graphicData uri="http://schemas.microsoft.com/office/word/2010/wordprocessingShape">
+                    <wps:wsp>
+                      <wps:cNvSpPr txBox="1">
+                        <a:spLocks noChangeArrowheads="1"/>
+                      </wps:cNvSpPr>
+                      <wps:spPr bwMode="auto">
+                        <a:xfrm>
+                          <a:off x="0" y="0"/>
+                          <a:ext cx="1459865" cy="436245"/>
+                        </a:xfrm>
+                        <a:prstGeom prst="rect">
+                          <a:avLst/>
+                        </a:prstGeom>
+                        <a:solidFill>
+                          <a:srgbClr val="FFFFFF"/>
+                        </a:solidFill>
+                        <a:ln w="9525">
+                          <a:solidFill>
+                            <a:srgbClr val="000000"/>
+                          </a:solidFill>
+                          <a:miter lim="800000"/>
+                          <a:headEnd/>
+                          <a:tailEnd/>
+                        </a:ln>
+                      </wps:spPr>
+                      <wps:txbx>
+                        <w:txbxContent>
+                          <w:p>
+                            <w:r>
+                              <w:t>Collect Stars Shards to buy Items in the Store</w:t>
+                            </w:r>
+                          </w:p>
+                        </w:txbxContent>
+                      </wps:txbx>
+                      <wps:bodyPr rot="0" vert="horz" wrap="square" lIns="91440" tIns="45720" rIns="91440" bIns="45720" anchor="t" anchorCtr="0">
+                        <a:noAutofit/>
+                      </wps:bodyPr>
+                    </wps:wsp>
+                  </a:graphicData>
+                </a:graphic>
+                <wp14:sizeRelH relativeFrom="margin">
+                  <wp14:pctWidth>0</wp14:pctWidth>
+                </wp14:sizeRelH>
+                <wp14:sizeRelV relativeFrom="margin">
+                  <wp14:pctHeight>0</wp14:pctHeight>
+                </wp14:sizeRelV>
+              </wp:anchor>
+            </w:drawing>
+          </mc:Choice>
+          <mc:Fallback>
+            <w:pict>
+              <v:shapetype w14:anchorId="62C01547" id="_x0000_t202" coordsize="21600,21600" o:spt="202" path="m,l,21600r21600,l21600,xe">
+                <v:stroke joinstyle="miter"/>
+                <v:path gradientshapeok="t" o:connecttype="rect"/>
+              </v:shapetype>
+              <v:shape id="Textfeld 2" o:spid="_x0000_s1026" type="#_x0000_t202" style="position:absolute;left:0;text-align:left;margin-left:401.85pt;margin-top:380.55pt;width:114.95pt;height:34.35pt;z-index:251663360;visibility:visible;mso-wrap-style:square;mso-width-percent:0;mso-height-percent:0;mso-wrap-distance-left:9pt;mso-wrap-distance-top:3.6pt;mso-wrap-distance-right:9pt;mso-wrap-distance-bottom:3.6pt;mso-position-horizontal:absolute;mso-position-horizontal-relative:margin;mso-position-vertical:absolute;mso-position-vertical-relative:text;mso-width-percent:0;mso-height-percent:0;mso-width-relative:margin;mso-height-relative:margin;v-text-anchor:top" o:gfxdata="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">
+                <v:textbox>
+                  <w:txbxContent>
+                    <w:p>
+                      <w:r>
+                        <w:t>Collect Stars Shards to buy Items in the Store</w:t>
+                      </w:r>
+                    </w:p>
+                  </w:txbxContent>
+                </v:textbox>
+                <w10:wrap type="square" anchorx="margin"/>
+              </v:shape>
+            </w:pict>
+          </mc:Fallback>
+        </mc:AlternateContent>
+      </w:r>
+      <w:r>
+        <w:rPr>
+          <w:b/>
+          <w:noProof/>
+          <w:sz w:val="40"/>
+          <w:u w:val="single"/>
+        </w:rPr>
+        <mc:AlternateContent>
+          <mc:Choice Requires="wps">
+            <w:drawing>
+              <wp:anchor distT="45720" distB="45720" distL="114300" distR="114300" simplePos="0" relativeHeight="251665408" behindDoc="0" locked="0" layoutInCell="1" allowOverlap="1" wp14:anchorId="43821235" wp14:editId="700149DA">
+                <wp:simplePos x="0" y="0"/>
+                <wp:positionH relativeFrom="page">
+                  <wp:posOffset>6044878</wp:posOffset>
+                </wp:positionH>
+                <wp:positionV relativeFrom="paragraph">
+                  <wp:posOffset>2718274</wp:posOffset>
+                </wp:positionV>
+                <wp:extent cx="1473835" cy="818515"/>
+                <wp:effectExtent l="0" t="0" r="12065" b="19685"/>
+                <wp:wrapSquare wrapText="bothSides"/>
+                <wp:docPr id="4" name="Textfeld 2"/>
+                <wp:cNvGraphicFramePr>
+                  <a:graphicFrameLocks xmlns:a="http://schemas.openxmlformats.org/drawingml/2006/main"/>
+                </wp:cNvGraphicFramePr>
+                <a:graphic xmlns:a="http://schemas.openxmlformats.org/drawingml/2006/main">
+                  <a:graphicData uri="http://schemas.microsoft.com/office/word/2010/wordprocessingShape">
+                    <wps:wsp>
+                      <wps:cNvSpPr txBox="1">
+                        <a:spLocks noChangeArrowheads="1"/>
+                      </wps:cNvSpPr>
+                      <wps:spPr bwMode="auto">
+                        <a:xfrm>
+                          <a:off x="0" y="0"/>
+                          <a:ext cx="1473835" cy="818515"/>
+                        </a:xfrm>
+                        <a:prstGeom prst="rect">
+                          <a:avLst/>
+                        </a:prstGeom>
+                        <a:solidFill>
+                          <a:srgbClr val="FFFFFF"/>
+                        </a:solidFill>
+                        <a:ln w="9525">
+                          <a:solidFill>
+                            <a:srgbClr val="000000"/>
+                          </a:solidFill>
+                          <a:miter lim="800000"/>
+                          <a:headEnd/>
+                          <a:tailEnd/>
+                        </a:ln>
+                      </wps:spPr>
+                      <wps:txbx>
+                        <w:txbxContent>
+                          <w:p>
+                            <w:r>
+                              <w:t>Acquire Power-Ups to help you navigate the Dangers of Outer Space</w:t>
+                            </w:r>
+                          </w:p>
+                        </w:txbxContent>
+                      </wps:txbx>
+                      <wps:bodyPr rot="0" vert="horz" wrap="square" lIns="91440" tIns="45720" rIns="91440" bIns="45720" anchor="t" anchorCtr="0">
+                        <a:noAutofit/>
+                      </wps:bodyPr>
+                    </wps:wsp>
+                  </a:graphicData>
+                </a:graphic>
+                <wp14:sizeRelH relativeFrom="margin">
+                  <wp14:pctWidth>0</wp14:pctWidth>
+                </wp14:sizeRelH>
+                <wp14:sizeRelV relativeFrom="margin">
+                  <wp14:pctHeight>0</wp14:pctHeight>
+                </wp14:sizeRelV>
+              </wp:anchor>
+            </w:drawing>
+          </mc:Choice>
+          <mc:Fallback>
+            <w:pict>
+              <v:shape w14:anchorId="43821235" id="_x0000_s1027" type="#_x0000_t202" style="position:absolute;left:0;text-align:left;margin-left:475.95pt;margin-top:214.05pt;width:116.05pt;height:64.45pt;z-index:251665408;visibility:visible;mso-wrap-style:square;mso-width-percent:0;mso-height-percent:0;mso-wrap-distance-left:9pt;mso-wrap-distance-top:3.6pt;mso-wrap-distance-right:9pt;mso-wrap-distance-bottom:3.6pt;mso-position-horizontal:absolute;mso-position-horizontal-relative:page;mso-position-vertical:absolute;mso-position-vertical-relative:text;mso-width-percent:0;mso-height-percent:0;mso-width-relative:margin;mso-height-relative:margin;v-text-anchor:top" o:gfxdata="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">
+                <v:textbox>
+                  <w:txbxContent>
+                    <w:p>
+                      <w:r>
+                        <w:t>Acquire Power-Ups to help you navigate the Dangers of Outer Space</w:t>
+                      </w:r>
+                    </w:p>
+                  </w:txbxContent>
+                </v:textbox>
+                <w10:wrap type="square" anchorx="page"/>
+              </v:shape>
+            </w:pict>
+          </mc:Fallback>
+        </mc:AlternateContent>
+      </w:r>
+      <w:r>
+        <w:rPr>
+          <w:b/>
+          <w:noProof/>
+          <w:sz w:val="40"/>
+          <w:u w:val="single"/>
+        </w:rPr>
+        <mc:AlternateContent>
+          <mc:Choice Requires="wps">
+            <w:drawing>
+              <wp:anchor distT="45720" distB="45720" distL="114300" distR="114300" simplePos="0" relativeHeight="251667456" behindDoc="0" locked="0" layoutInCell="1" allowOverlap="1" wp14:anchorId="1C9E6C59" wp14:editId="04AF4F41">
+                <wp:simplePos x="0" y="0"/>
+                <wp:positionH relativeFrom="column">
+                  <wp:posOffset>5103524</wp:posOffset>
+                </wp:positionH>
+                <wp:positionV relativeFrom="paragraph">
+                  <wp:posOffset>684132</wp:posOffset>
+                </wp:positionV>
+                <wp:extent cx="1432560" cy="818515"/>
+                <wp:effectExtent l="0" t="0" r="15240" b="19685"/>
+                <wp:wrapSquare wrapText="bothSides"/>
+                <wp:docPr id="5" name="Textfeld 2"/>
+                <wp:cNvGraphicFramePr>
+                  <a:graphicFrameLocks xmlns:a="http://schemas.openxmlformats.org/drawingml/2006/main"/>
+                </wp:cNvGraphicFramePr>
+                <a:graphic xmlns:a="http://schemas.openxmlformats.org/drawingml/2006/main">
+                  <a:graphicData uri="http://schemas.microsoft.com/office/word/2010/wordprocessingShape">
+                    <wps:wsp>
+                      <wps:cNvSpPr txBox="1">
+                        <a:spLocks noChangeArrowheads="1"/>
+                      </wps:cNvSpPr>
+                      <wps:spPr bwMode="auto">
+                        <a:xfrm>
+                          <a:off x="0" y="0"/>
+                          <a:ext cx="1432560" cy="818515"/>
+                        </a:xfrm>
+                        <a:prstGeom prst="rect">
+                          <a:avLst/>
+                        </a:prstGeom>
+                        <a:solidFill>
+                          <a:srgbClr val="FFFFFF"/>
+                        </a:solidFill>
+                        <a:ln w="9525">
+                          <a:solidFill>
+                            <a:srgbClr val="000000"/>
+                          </a:solidFill>
+                          <a:miter lim="800000"/>
+                          <a:headEnd/>
+                          <a:tailEnd/>
+                        </a:ln>
+                      </wps:spPr>
+                      <wps:txbx>
+                        <w:txbxContent>
+                          <w:p>
+                            <w:r>
+                              <w:t>The longer the Rocket can go on its journey, the higher the Score goes</w:t>
+                            </w:r>
+                          </w:p>
+                        </w:txbxContent>
+                      </wps:txbx>
+                      <wps:bodyPr rot="0" vert="horz" wrap="square" lIns="91440" tIns="45720" rIns="91440" bIns="45720" anchor="t" anchorCtr="0">
+                        <a:noAutofit/>
+                      </wps:bodyPr>
+                    </wps:wsp>
+                  </a:graphicData>
+                </a:graphic>
+                <wp14:sizeRelH relativeFrom="margin">
+                  <wp14:pctWidth>0</wp14:pctWidth>
+                </wp14:sizeRelH>
+                <wp14:sizeRelV relativeFrom="margin">
+                  <wp14:pctHeight>0</wp14:pctHeight>
+                </wp14:sizeRelV>
+              </wp:anchor>
+            </w:drawing>
+          </mc:Choice>
+          <mc:Fallback>
+            <w:pict>
+              <v:shape w14:anchorId="1C9E6C59" id="_x0000_s1028" type="#_x0000_t202" style="position:absolute;left:0;text-align:left;margin-left:401.85pt;margin-top:53.85pt;width:112.8pt;height:64.45pt;z-index:251667456;visibility:visible;mso-wrap-style:square;mso-width-percent:0;mso-height-percent:0;mso-wrap-distance-left:9pt;mso-wrap-distance-top:3.6pt;mso-wrap-distance-right:9pt;mso-wrap-distance-bottom:3.6pt;mso-position-horizontal:absolute;mso-position-horizontal-relative:text;mso-position-vertical:absolute;mso-position-vertical-relative:text;mso-width-percent:0;mso-height-percent:0;mso-width-relative:margin;mso-height-relative:margin;v-text-anchor:top" o:gfxdata="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">
+                <v:textbox>
+                  <w:txbxContent>
+                    <w:p>
+                      <w:r>
+                        <w:t>The longer the Rocket can go on its journey, the higher the Score goes</w:t>
+                      </w:r>
+                    </w:p>
+                  </w:txbxContent>
+                </v:textbox>
+                <w10:wrap type="square"/>
+              </v:shape>
+            </w:pict>
+          </mc:Fallback>
+        </mc:AlternateContent>
+      </w:r>
+      <w:r>
+        <w:rPr>
+          <w:b/>
+          <w:noProof/>
+          <w:sz w:val="40"/>
+          <w:u w:val="single"/>
+        </w:rPr>
+        <mc:AlternateContent>
+          <mc:Choice Requires="wps">
+            <w:drawing>
+              <wp:anchor distT="45720" distB="45720" distL="114300" distR="114300" simplePos="0" relativeHeight="251660288" behindDoc="0" locked="0" layoutInCell="1" allowOverlap="1" wp14:anchorId="54801793" wp14:editId="51154DA0">
+                <wp:simplePos x="0" y="0"/>
+                <wp:positionH relativeFrom="page">
+                  <wp:posOffset>381702</wp:posOffset>
+                </wp:positionH>
+                <wp:positionV relativeFrom="paragraph">
+                  <wp:posOffset>793371</wp:posOffset>
+                </wp:positionV>
+                <wp:extent cx="1077595" cy="818515"/>
+                <wp:effectExtent l="0" t="0" r="27305" b="19685"/>
+                <wp:wrapSquare wrapText="bothSides"/>
+                <wp:docPr id="217" name="Textfeld 2"/>
+                <wp:cNvGraphicFramePr>
+                  <a:graphicFrameLocks xmlns:a="http://schemas.openxmlformats.org/drawingml/2006/main"/>
+                </wp:cNvGraphicFramePr>
+                <a:graphic xmlns:a="http://schemas.openxmlformats.org/drawingml/2006/main">
+                  <a:graphicData uri="http://schemas.microsoft.com/office/word/2010/wordprocessingShape">
+                    <wps:wsp>
+                      <wps:cNvSpPr txBox="1">
+                        <a:spLocks noChangeArrowheads="1"/>
+                      </wps:cNvSpPr>
+                      <wps:spPr bwMode="auto">
+                        <a:xfrm>
+                          <a:off x="0" y="0"/>
+                          <a:ext cx="1077595" cy="818515"/>
+                        </a:xfrm>
+                        <a:prstGeom prst="rect">
+                          <a:avLst/>
+                        </a:prstGeom>
+                        <a:solidFill>
+                          <a:srgbClr val="FFFFFF"/>
+                        </a:solidFill>
+                        <a:ln w="9525">
+                          <a:solidFill>
+                            <a:srgbClr val="000000"/>
+                          </a:solidFill>
+                          <a:miter lim="800000"/>
+                          <a:headEnd/>
+                          <a:tailEnd/>
+                        </a:ln>
+                      </wps:spPr>
+                      <wps:txbx>
+                        <w:txbxContent>
+                          <w:p>
+                            <w:r>
+                              <w:t>Space Monsters move side to side</w:t>
+                            </w:r>
+                          </w:p>
+                        </w:txbxContent>
+                      </wps:txbx>
+                      <wps:bodyPr rot="0" vert="horz" wrap="square" lIns="91440" tIns="45720" rIns="91440" bIns="45720" anchor="t" anchorCtr="0">
+                        <a:noAutofit/>
+                      </wps:bodyPr>
+                    </wps:wsp>
+                  </a:graphicData>
+                </a:graphic>
+                <wp14:sizeRelH relativeFrom="margin">
+                  <wp14:pctWidth>0</wp14:pctWidth>
+                </wp14:sizeRelH>
+                <wp14:sizeRelV relativeFrom="margin">
+                  <wp14:pctHeight>0</wp14:pctHeight>
+                </wp14:sizeRelV>
+              </wp:anchor>
+            </w:drawing>
+          </mc:Choice>
+          <mc:Fallback>
+            <w:pict>
+              <v:shape w14:anchorId="54801793" id="_x0000_s1029" type="#_x0000_t202" style="position:absolute;left:0;text-align:left;margin-left:30.05pt;margin-top:62.45pt;width:84.85pt;height:64.45pt;z-index:251660288;visibility:visible;mso-wrap-style:square;mso-width-percent:0;mso-height-percent:0;mso-wrap-distance-left:9pt;mso-wrap-distance-top:3.6pt;mso-wrap-distance-right:9pt;mso-wrap-distance-bottom:3.6pt;mso-position-horizontal:absolute;mso-position-horizontal-relative:page;mso-position-vertical:absolute;mso-position-vertical-relative:text;mso-width-percent:0;mso-height-percent:0;mso-width-relative:margin;mso-height-relative:margin;v-text-anchor:top" o:gfxdata="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">
+                <v:textbox>
+                  <w:txbxContent>
+                    <w:p>
+                      <w:r>
+                        <w:t>Space Monsters move side to side</w:t>
+                      </w:r>
+                    </w:p>
+                  </w:txbxContent>
+                </v:textbox>
+                <w10:wrap type="square" anchorx="page"/>
+              </v:shape>
+            </w:pict>
+          </mc:Fallback>
+        </mc:AlternateContent>
+      </w:r>
+      <w:r>
+        <w:rPr>
+          <w:b/>
+          <w:noProof/>
+          <w:sz w:val="40"/>
+          <w:u w:val="single"/>
+        </w:rPr>
+        <mc:AlternateContent>
+          <mc:Choice Requires="wps">
+            <w:drawing>
+              <wp:anchor distT="0" distB="0" distL="114300" distR="114300" simplePos="0" relativeHeight="251661312" behindDoc="0" locked="0" layoutInCell="1" allowOverlap="1" wp14:anchorId="394FCA31" wp14:editId="450C9630">
+                <wp:simplePos x="0" y="0"/>
+                <wp:positionH relativeFrom="column">
+                  <wp:posOffset>-559397</wp:posOffset>
+                </wp:positionH>
+                <wp:positionV relativeFrom="paragraph">
+                  <wp:posOffset>2240611</wp:posOffset>
+                </wp:positionV>
+                <wp:extent cx="1105469" cy="846162"/>
+                <wp:effectExtent l="0" t="0" r="19050" b="11430"/>
+                <wp:wrapNone/>
+                <wp:docPr id="2" name="Textfeld 2"/>
+                <wp:cNvGraphicFramePr/>
+                <a:graphic xmlns:a="http://schemas.openxmlformats.org/drawingml/2006/main">
+                  <a:graphicData uri="http://schemas.microsoft.com/office/word/2010/wordprocessingShape">
+                    <wps:wsp>
+                      <wps:cNvSpPr txBox="1"/>
+                      <wps:spPr>
+                        <a:xfrm>
+                          <a:off x="0" y="0"/>
+                          <a:ext cx="1105469" cy="846162"/>
+                        </a:xfrm>
+                        <a:prstGeom prst="rect">
+                          <a:avLst/>
+                        </a:prstGeom>
+                        <a:solidFill>
+                          <a:schemeClr val="lt1"/>
+                        </a:solidFill>
+                        <a:ln w="6350">
+                          <a:solidFill>
+                            <a:prstClr val="black"/>
+                          </a:solidFill>
+                        </a:ln>
+                      </wps:spPr>
+                      <wps:txbx>
+                        <w:txbxContent>
+                          <w:p>
+                            <w:r>
+                              <w:t>Asteroids remain in place bur restrict the Player’s pathway</w:t>
+                            </w:r>
+                          </w:p>
+                        </w:txbxContent>
+                      </wps:txbx>
+                      <wps:bodyPr rot="0" spcFirstLastPara="0" vertOverflow="overflow" horzOverflow="overflow" vert="horz" wrap="square" lIns="91440" tIns="45720" rIns="91440" bIns="45720" numCol="1" spcCol="0" rtlCol="0" fromWordArt="0" anchor="t" anchorCtr="0" forceAA="0" compatLnSpc="1">
+                        <a:prstTxWarp prst="textNoShape">
+                          <a:avLst/>
+                        </a:prstTxWarp>
+                        <a:noAutofit/>
+                      </wps:bodyPr>
+                    </wps:wsp>
+                  </a:graphicData>
+                </a:graphic>
+                <wp14:sizeRelH relativeFrom="margin">
+                  <wp14:pctWidth>0</wp14:pctWidth>
+                </wp14:sizeRelH>
+                <wp14:sizeRelV relativeFrom="margin">
+                  <wp14:pctHeight>0</wp14:pctHeight>
+                </wp14:sizeRelV>
+              </wp:anchor>
+            </w:drawing>
+          </mc:Choice>
+          <mc:Fallback>
+            <w:pict>
+              <v:shape w14:anchorId="394FCA31" id="_x0000_s1030" type="#_x0000_t202" style="position:absolute;left:0;text-align:left;margin-left:-44.05pt;margin-top:176.45pt;width:87.05pt;height:66.65pt;z-index:251661312;visibility:visible;mso-wrap-style:square;mso-width-percent:0;mso-height-percent:0;mso-wrap-distance-left:9pt;mso-wrap-distance-top:0;mso-wrap-distance-right:9pt;mso-wrap-distance-bottom:0;mso-position-horizontal:absolute;mso-position-horizontal-relative:text;mso-position-vertical:absolute;mso-position-vertical-relative:text;mso-width-percent:0;mso-height-percent:0;mso-width-relative:margin;mso-height-relative:margin;v-text-anchor:top" o:gfxdata="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" fillcolor="white [3201]" strokeweight=".5pt">
+                <v:textbox>
+                  <w:txbxContent>
+                    <w:p>
+                      <w:r>
+                        <w:t>Asteroids remain in place bur restrict the Player’s pathway</w:t>
+                      </w:r>
+                    </w:p>
+                  </w:txbxContent>
+                </v:textbox>
+              </v:shape>
+            </w:pict>
+          </mc:Fallback>
+        </mc:AlternateContent>
+      </w:r>
+      <w:r>
+        <w:rPr>
+          <w:b/>
+          <w:noProof/>
+          <w:sz w:val="40"/>
+          <w:u w:val="single"/>
+        </w:rPr>
+        <mc:AlternateContent>
+          <mc:Choice Requires="wps">
+            <w:drawing>
+              <wp:anchor distT="0" distB="0" distL="114300" distR="114300" simplePos="0" relativeHeight="251668480" behindDoc="0" locked="0" layoutInCell="1" allowOverlap="1" wp14:anchorId="0EEA87DB" wp14:editId="566A9CEC">
+                <wp:simplePos x="0" y="0"/>
+                <wp:positionH relativeFrom="column">
+                  <wp:posOffset>-600416</wp:posOffset>
+                </wp:positionH>
+                <wp:positionV relativeFrom="paragraph">
+                  <wp:posOffset>5570713</wp:posOffset>
+                </wp:positionV>
+                <wp:extent cx="1214650" cy="1187356"/>
+                <wp:effectExtent l="0" t="0" r="24130" b="13335"/>
+                <wp:wrapNone/>
+                <wp:docPr id="6" name="Textfeld 6"/>
+                <wp:cNvGraphicFramePr/>
+                <a:graphic xmlns:a="http://schemas.openxmlformats.org/drawingml/2006/main">
+                  <a:graphicData uri="http://schemas.microsoft.com/office/word/2010/wordprocessingShape">
+                    <wps:wsp>
+                      <wps:cNvSpPr txBox="1"/>
+                      <wps:spPr>
+                        <a:xfrm>
+                          <a:off x="0" y="0"/>
+                          <a:ext cx="1214650" cy="1187356"/>
+                        </a:xfrm>
+                        <a:prstGeom prst="rect">
+                          <a:avLst/>
+                        </a:prstGeom>
+                        <a:solidFill>
+                          <a:schemeClr val="lt1"/>
+                        </a:solidFill>
+                        <a:ln w="6350">
+                          <a:solidFill>
+                            <a:prstClr val="black"/>
+                          </a:solidFill>
+                        </a:ln>
+                      </wps:spPr>
+                      <wps:txbx>
+                        <w:txbxContent>
+                          <w:p>
+                            <w:r>
+                              <w:t>Steer the Rocket through Space by tilting the Device from side to side. It moves forward on its own</w:t>
+                            </w:r>
+                          </w:p>
+                        </w:txbxContent>
+                      </wps:txbx>
+                      <wps:bodyPr rot="0" spcFirstLastPara="0" vertOverflow="overflow" horzOverflow="overflow" vert="horz" wrap="square" lIns="91440" tIns="45720" rIns="91440" bIns="45720" numCol="1" spcCol="0" rtlCol="0" fromWordArt="0" anchor="t" anchorCtr="0" forceAA="0" compatLnSpc="1">
+                        <a:prstTxWarp prst="textNoShape">
+                          <a:avLst/>
+                        </a:prstTxWarp>
+                        <a:noAutofit/>
+                      </wps:bodyPr>
+                    </wps:wsp>
+                  </a:graphicData>
+                </a:graphic>
+                <wp14:sizeRelV relativeFrom="margin">
+                  <wp14:pctHeight>0</wp14:pctHeight>
+                </wp14:sizeRelV>
+              </wp:anchor>
+            </w:drawing>
+          </mc:Choice>
+          <mc:Fallback>
+            <w:pict>
+              <v:shape w14:anchorId="0EEA87DB" id="Textfeld 6" o:spid="_x0000_s1031" type="#_x0000_t202" style="position:absolute;left:0;text-align:left;margin-left:-47.3pt;margin-top:438.65pt;width:95.65pt;height:93.5pt;z-index:251668480;visibility:visible;mso-wrap-style:square;mso-height-percent:0;mso-wrap-distance-left:9pt;mso-wrap-distance-top:0;mso-wrap-distance-right:9pt;mso-wrap-distance-bottom:0;mso-position-horizontal:absolute;mso-position-horizontal-relative:text;mso-position-vertical:absolute;mso-position-vertical-relative:text;mso-height-percent:0;mso-height-relative:margin;v-text-anchor:top" o:gfxdata="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" fillcolor="white [3201]" strokeweight=".5pt">
+                <v:textbox>
+                  <w:txbxContent>
+                    <w:p>
+                      <w:r>
+                        <w:t>Steer the Rocket through Space by tilting the Device from side to side. It moves forward on its own</w:t>
+                      </w:r>
+                    </w:p>
+                  </w:txbxContent>
+                </v:textbox>
+              </v:shape>
+            </w:pict>
+          </mc:Fallback>
+        </mc:AlternateContent>
+      </w:r>
+      <w:r>
+        <w:rPr>
+          <w:b/>
+          <w:noProof/>
+          <w:sz w:val="40"/>
+          <w:u w:val="single"/>
+        </w:rPr>
+        <w:drawing>
+          <wp:anchor distT="0" distB="0" distL="114300" distR="114300" simplePos="0" relativeHeight="251658240" behindDoc="0" locked="0" layoutInCell="1" allowOverlap="1" wp14:anchorId="16DA869D" wp14:editId="586B0223">
+            <wp:simplePos x="0" y="0"/>
+            <wp:positionH relativeFrom="margin">
+              <wp:posOffset>832485</wp:posOffset>
+            </wp:positionH>
+            <wp:positionV relativeFrom="margin">
+              <wp:posOffset>2128520</wp:posOffset>
+            </wp:positionV>
+            <wp:extent cx="4066540" cy="6096000"/>
+            <wp:effectExtent l="0" t="0" r="0" b="0"/>
+            <wp:wrapSquare wrapText="bothSides"/>
+            <wp:docPr id="1" name="Grafik 1"/>
+            <wp:cNvGraphicFramePr>
+              <a:graphicFrameLocks xmlns:a="http://schemas.openxmlformats.org/drawingml/2006/main" noChangeAspect="1"/>
+            </wp:cNvGraphicFramePr>
+            <a:graphic xmlns:a="http://schemas.openxmlformats.org/drawingml/2006/main">
+              <a:graphicData uri="http://schemas.openxmlformats.org/drawingml/2006/picture">
+                <pic:pic xmlns:pic="http://schemas.openxmlformats.org/drawingml/2006/picture">
+                  <pic:nvPicPr>
+                    <pic:cNvPr id="1" name="Rocket Gameplay Design.png"/>
+                    <pic:cNvPicPr/>
+                  </pic:nvPicPr>
+                  <pic:blipFill>
+                    <a:blip r:embed="rId4">
+                      <a:extLst>
+                        <a:ext uri="{28A0092B-C50C-407E-A947-70E740481C1C}">
+                          <a14:useLocalDpi xmlns:a14="http://schemas.microsoft.com/office/drawing/2010/main" val="0"/>
+                        </a:ext>
+                      </a:extLst>
+                    </a:blip>
+                    <a:stretch>
+                      <a:fillRect/>
+                    </a:stretch>
+                  </pic:blipFill>
+                  <pic:spPr>
+                    <a:xfrm>
+                      <a:off x="0" y="0"/>
+                      <a:ext cx="4066540" cy="6096000"/>
+                    </a:xfrm>
+                    <a:prstGeom prst="rect">
+                      <a:avLst/>
+                    </a:prstGeom>
+                  </pic:spPr>
+                </pic:pic>
+              </a:graphicData>
+            </a:graphic>
+            <wp14:sizeRelH relativeFrom="margin">
+              <wp14:pctWidth>0</wp14:pctWidth>
+            </wp14:sizeRelH>
+          </wp:anchor>
+        </w:drawing>
+      </w:r>
       <w:r>
         <w:rPr>
           <w:b/>
@@ -302,6 +1331,25 @@
     <w:p>
       <w:pPr>
         <w:jc w:val="both"/>
+        <w:rPr>
+          <w:b/>
+          <w:sz w:val="40"/>
+          <w:u w:val="single"/>
+        </w:rPr>
+      </w:pPr>
+      <w:r>
+        <w:rPr>
+          <w:b/>
+          <w:sz w:val="40"/>
+          <w:u w:val="single"/>
+        </w:rPr>
+        <w:lastRenderedPageBreak/>
+        <w:t>Interface Layout</w:t>
+      </w:r>
+    </w:p>
+    <w:p>
+      <w:pPr>
+        <w:jc w:val="both"/>
       </w:pPr>
       <w:r>
         <w:t>I will upload a prototype soon.</w:t>
@@ -322,32 +1370,6 @@
           <w:sz w:val="40"/>
           <w:u w:val="single"/>
         </w:rPr>
-        <w:t>Interface Layout</w:t>
-      </w:r>
-    </w:p>
-    <w:p>
-      <w:pPr>
-        <w:jc w:val="both"/>
-      </w:pPr>
-      <w:r>
-        <w:t>I will upload a prototype soon.</w:t>
-      </w:r>
-    </w:p>
-    <w:p>
-      <w:pPr>
-        <w:jc w:val="both"/>
-        <w:rPr>
-          <w:b/>
-          <w:sz w:val="40"/>
-          <w:u w:val="single"/>
-        </w:rPr>
-      </w:pPr>
-      <w:r>
-        <w:rPr>
-          <w:b/>
-          <w:sz w:val="40"/>
-          <w:u w:val="single"/>
-        </w:rPr>
         <w:t>Art Design</w:t>
       </w:r>
     </w:p>
@@ -364,8 +1386,6 @@
       <w:r>
         <w:t xml:space="preserve"> </w:t>
       </w:r>
-      <w:bookmarkStart w:id="0" w:name="_GoBack"/>
-      <w:bookmarkEnd w:id="0"/>
       <w:r>
         <w:t>palette,</w:t>
       </w:r>

</xml_diff>

<commit_message>
Set up a Basic Menu. Added some effects to the Game Screen.
</commit_message>
<xml_diff>
--- a/Rocket GDD.docx
+++ b/Rocket GDD.docx
@@ -25,8 +25,13 @@
         <w:jc w:val="both"/>
       </w:pPr>
       <w:r>
-        <w:t>A Platformer Game where the Player controls a Rocket in space by tilting the device side to side, avoiding obstacles and trying to keep the Rocket moving.</w:t>
-      </w:r>
+        <w:t xml:space="preserve">A Platformer Game where the Player controls a Rocket in space by tilting the device side </w:t>
+      </w:r>
+      <w:r>
+        <w:t>to side, avoiding obstacles, collecting Star Shards and accumulating Score.</w:t>
+      </w:r>
+      <w:bookmarkStart w:id="0" w:name="_GoBack"/>
+      <w:bookmarkEnd w:id="0"/>
     </w:p>
     <w:p>
       <w:pPr>
@@ -290,7 +295,6 @@
           <w:u w:val="single"/>
         </w:rPr>
       </w:pPr>
-      <w:bookmarkStart w:id="0" w:name="_GoBack"/>
       <w:r>
         <w:rPr>
           <w:b/>
@@ -364,7 +368,6 @@
           </mc:Fallback>
         </mc:AlternateContent>
       </w:r>
-      <w:bookmarkEnd w:id="0"/>
       <w:r>
         <w:rPr>
           <w:b/>

</xml_diff>

<commit_message>
Added the Spawn Area Prefab which will eventually hold all Obstacles and Items
</commit_message>
<xml_diff>
--- a/Rocket GDD.docx
+++ b/Rocket GDD.docx
@@ -1,6 +1,6 @@
 
 <file path=word/document.xml><?xml version="1.0" encoding="utf-8"?>
-<w:document xmlns:wpc="http://schemas.microsoft.com/office/word/2010/wordprocessingCanvas" xmlns:cx="http://schemas.microsoft.com/office/drawing/2014/chartex" xmlns:mc="http://schemas.openxmlformats.org/markup-compatibility/2006" xmlns:o="urn:schemas-microsoft-com:office:office" xmlns:r="http://schemas.openxmlformats.org/officeDocument/2006/relationships" xmlns:m="http://schemas.openxmlformats.org/officeDocument/2006/math" xmlns:v="urn:schemas-microsoft-com:vml" xmlns:wp14="http://schemas.microsoft.com/office/word/2010/wordprocessingDrawing" xmlns:wp="http://schemas.openxmlformats.org/drawingml/2006/wordprocessingDrawing" xmlns:w10="urn:schemas-microsoft-com:office:word" xmlns:w="http://schemas.openxmlformats.org/wordprocessingml/2006/main" xmlns:w14="http://schemas.microsoft.com/office/word/2010/wordml" xmlns:w15="http://schemas.microsoft.com/office/word/2012/wordml" xmlns:w16se="http://schemas.microsoft.com/office/word/2015/wordml/symex" xmlns:wpg="http://schemas.microsoft.com/office/word/2010/wordprocessingGroup" xmlns:wpi="http://schemas.microsoft.com/office/word/2010/wordprocessingInk" xmlns:wne="http://schemas.microsoft.com/office/word/2006/wordml" xmlns:wps="http://schemas.microsoft.com/office/word/2010/wordprocessingShape" mc:Ignorable="w14 w15 w16se wp14">
+<w:document xmlns:wpc="http://schemas.microsoft.com/office/word/2010/wordprocessingCanvas" xmlns:cx="http://schemas.microsoft.com/office/drawing/2014/chartex" xmlns:cx1="http://schemas.microsoft.com/office/drawing/2015/9/8/chartex" xmlns:cx2="http://schemas.microsoft.com/office/drawing/2015/10/21/chartex" xmlns:cx3="http://schemas.microsoft.com/office/drawing/2016/5/9/chartex" xmlns:cx4="http://schemas.microsoft.com/office/drawing/2016/5/10/chartex" xmlns:cx5="http://schemas.microsoft.com/office/drawing/2016/5/11/chartex" xmlns:cx6="http://schemas.microsoft.com/office/drawing/2016/5/12/chartex" xmlns:cx7="http://schemas.microsoft.com/office/drawing/2016/5/13/chartex" xmlns:cx8="http://schemas.microsoft.com/office/drawing/2016/5/14/chartex" xmlns:mc="http://schemas.openxmlformats.org/markup-compatibility/2006" xmlns:aink="http://schemas.microsoft.com/office/drawing/2016/ink" xmlns:am3d="http://schemas.microsoft.com/office/drawing/2017/model3d" xmlns:o="urn:schemas-microsoft-com:office:office" xmlns:r="http://schemas.openxmlformats.org/officeDocument/2006/relationships" xmlns:m="http://schemas.openxmlformats.org/officeDocument/2006/math" xmlns:v="urn:schemas-microsoft-com:vml" xmlns:wp14="http://schemas.microsoft.com/office/word/2010/wordprocessingDrawing" xmlns:wp="http://schemas.openxmlformats.org/drawingml/2006/wordprocessingDrawing" xmlns:w10="urn:schemas-microsoft-com:office:word" xmlns:w="http://schemas.openxmlformats.org/wordprocessingml/2006/main" xmlns:w14="http://schemas.microsoft.com/office/word/2010/wordml" xmlns:w15="http://schemas.microsoft.com/office/word/2012/wordml" xmlns:w16cid="http://schemas.microsoft.com/office/word/2016/wordml/cid" xmlns:w16se="http://schemas.microsoft.com/office/word/2015/wordml/symex" xmlns:wpg="http://schemas.microsoft.com/office/word/2010/wordprocessingGroup" xmlns:wpi="http://schemas.microsoft.com/office/word/2010/wordprocessingInk" xmlns:wne="http://schemas.microsoft.com/office/word/2006/wordml" xmlns:wps="http://schemas.microsoft.com/office/word/2010/wordprocessingShape" mc:Ignorable="w14 w15 w16se w16cid wp14">
   <w:body>
     <w:p>
       <w:pPr>
@@ -29,167 +29,189 @@
       </w:r>
       <w:r>
         <w:t>to side, avoiding obstacles, collecting Star Shards and accumulating Score.</w:t>
+      </w:r>
+    </w:p>
+    <w:p>
+      <w:pPr>
+        <w:jc w:val="both"/>
+        <w:rPr>
+          <w:b/>
+          <w:sz w:val="40"/>
+          <w:u w:val="single"/>
+        </w:rPr>
+      </w:pPr>
+      <w:r>
+        <w:rPr>
+          <w:b/>
+          <w:sz w:val="40"/>
+          <w:u w:val="single"/>
+        </w:rPr>
+        <w:t>Features</w:t>
+      </w:r>
+    </w:p>
+    <w:p>
+      <w:pPr>
+        <w:jc w:val="both"/>
+      </w:pPr>
+      <w:r>
+        <w:rPr>
+          <w:b/>
+          <w:i/>
+        </w:rPr>
+        <w:t>Tilt Controls</w:t>
+      </w:r>
+      <w:r>
+        <w:t>: The Player controls the Rocket by tilting their device side to side. If they tilt too far and the Rocket goes past the edge of the screen, then it will reappear at the other side of the screen. The Rocket will move continuously in an upward direction until it collides with an Obstacle or the player quits the game.</w:t>
+      </w:r>
+    </w:p>
+    <w:p>
+      <w:pPr>
+        <w:jc w:val="both"/>
+      </w:pPr>
+      <w:r>
+        <w:rPr>
+          <w:b/>
+          <w:i/>
+        </w:rPr>
+        <w:t>Obstacles</w:t>
+      </w:r>
+      <w:r>
+        <w:t xml:space="preserve">: </w:t>
+      </w:r>
+      <w:r>
+        <w:t>The game will feature two core obstacles which must be avoided to continue progressing:</w:t>
+      </w:r>
+    </w:p>
+    <w:p>
+      <w:pPr>
+        <w:ind w:left="720"/>
+        <w:jc w:val="both"/>
+      </w:pPr>
+      <w:r>
+        <w:rPr>
+          <w:b/>
+        </w:rPr>
+        <w:t>Static Obstacles</w:t>
+      </w:r>
+      <w:r>
+        <w:t>: These will remain in the same position for the duration of their screen time. The Player must steer the Rocket clear of the obstacle.</w:t>
+      </w:r>
+    </w:p>
+    <w:p>
+      <w:pPr>
+        <w:ind w:left="720"/>
+        <w:jc w:val="both"/>
+      </w:pPr>
+      <w:r>
+        <w:rPr>
+          <w:b/>
+        </w:rPr>
+        <w:t>Mobile Obstacles</w:t>
+      </w:r>
+      <w:r>
+        <w:t xml:space="preserve">: These will move at a consistent pace across the screen. The Player </w:t>
+      </w:r>
+      <w:proofErr w:type="gramStart"/>
+      <w:r>
+        <w:t>has to</w:t>
+      </w:r>
+      <w:proofErr w:type="gramEnd"/>
+      <w:r>
+        <w:t xml:space="preserve"> be quick to steer out of their way.</w:t>
+      </w:r>
+    </w:p>
+    <w:p>
+      <w:pPr>
+        <w:jc w:val="both"/>
+      </w:pPr>
+      <w:r>
+        <w:rPr>
+          <w:b/>
+          <w:i/>
+        </w:rPr>
+        <w:t>Power Ups</w:t>
+      </w:r>
+      <w:r>
+        <w:t>: T</w:t>
+      </w:r>
+      <w:r>
+        <w:t>he game will feature some power ups to assist the Player throughout. They will appear infrequently during the game and will have varying effects when collected:</w:t>
+      </w:r>
+    </w:p>
+    <w:p>
+      <w:pPr>
+        <w:ind w:left="720"/>
+        <w:jc w:val="both"/>
+      </w:pPr>
+      <w:r>
+        <w:rPr>
+          <w:b/>
+        </w:rPr>
+        <w:t>Laser Cannons</w:t>
+      </w:r>
+      <w:r>
+        <w:t>: Allows the Player to fire Projectiles ahead of them, destroying any obstacles they come across. Rather than have a time limit set on them, they will have a set ammo amount, which when depleted, will cause the power up to deactivate.</w:t>
+      </w:r>
+    </w:p>
+    <w:p>
+      <w:pPr>
+        <w:ind w:left="720"/>
+        <w:jc w:val="both"/>
+      </w:pPr>
+      <w:r>
+        <w:rPr>
+          <w:b/>
+        </w:rPr>
+        <w:t>Ethereal Dimension Transmitter</w:t>
+      </w:r>
+      <w:r>
+        <w:t xml:space="preserve">: Sends the Player into the Ethereal realm for a limited </w:t>
+      </w:r>
+      <w:proofErr w:type="gramStart"/>
+      <w:r>
+        <w:t>period of time</w:t>
+      </w:r>
+      <w:proofErr w:type="gramEnd"/>
+      <w:r>
+        <w:t>. Whilst they are in the Ethereal realm they will not collide with any objects in the Material Realm.</w:t>
+      </w:r>
+    </w:p>
+    <w:p>
+      <w:pPr>
+        <w:ind w:left="720"/>
+        <w:jc w:val="both"/>
+      </w:pPr>
+      <w:r>
+        <w:rPr>
+          <w:b/>
+        </w:rPr>
+        <w:t>Time Depression Device</w:t>
+      </w:r>
+      <w:r>
+        <w:t>: Slows the Player (and everything else in the game) down for a short duration, giving them a longer time to react to any objects in the game.</w:t>
+      </w:r>
+    </w:p>
+    <w:p>
+      <w:pPr>
+        <w:jc w:val="both"/>
+      </w:pPr>
+      <w:r>
+        <w:rPr>
+          <w:b/>
+          <w:i/>
+        </w:rPr>
+        <w:t>Score Counter</w:t>
+      </w:r>
+      <w:r>
+        <w:t xml:space="preserve">: The game’s </w:t>
+      </w:r>
+      <w:r>
+        <w:t>focus</w:t>
       </w:r>
       <w:bookmarkStart w:id="0" w:name="_GoBack"/>
       <w:bookmarkEnd w:id="0"/>
-    </w:p>
-    <w:p>
-      <w:pPr>
-        <w:jc w:val="both"/>
-        <w:rPr>
-          <w:b/>
-          <w:sz w:val="40"/>
-          <w:u w:val="single"/>
-        </w:rPr>
-      </w:pPr>
-      <w:r>
-        <w:rPr>
-          <w:b/>
-          <w:sz w:val="40"/>
-          <w:u w:val="single"/>
-        </w:rPr>
-        <w:t>Features</w:t>
-      </w:r>
-    </w:p>
-    <w:p>
-      <w:pPr>
-        <w:jc w:val="both"/>
-      </w:pPr>
-      <w:r>
-        <w:rPr>
-          <w:b/>
-          <w:i/>
-        </w:rPr>
-        <w:t>Tilt Controls</w:t>
-      </w:r>
-      <w:r>
-        <w:t>: The Player controls the Rocket by tilting their device side to side. If they tilt too far and the Rocket goes past the edge of the screen, then it will reappear at the other side of the screen. The Rocket will move continuously in an upward direction until it collides with an Obstacle or the player quits the game.</w:t>
-      </w:r>
-    </w:p>
-    <w:p>
-      <w:pPr>
-        <w:jc w:val="both"/>
-      </w:pPr>
-      <w:r>
-        <w:rPr>
-          <w:b/>
-          <w:i/>
-        </w:rPr>
-        <w:t>Obstacles</w:t>
-      </w:r>
-      <w:r>
-        <w:t xml:space="preserve">: </w:t>
-      </w:r>
-      <w:r>
-        <w:t>The game will feature two core obstacles which must be avoided to continue progressing:</w:t>
-      </w:r>
-    </w:p>
-    <w:p>
-      <w:pPr>
-        <w:ind w:left="720"/>
-        <w:jc w:val="both"/>
-      </w:pPr>
-      <w:r>
-        <w:rPr>
-          <w:b/>
-        </w:rPr>
-        <w:t>Static Obstacles</w:t>
-      </w:r>
-      <w:r>
-        <w:t>: These will remain in the same position for the duration of their screen time. The Player must steer the Rocket clear of the obstacle.</w:t>
-      </w:r>
-    </w:p>
-    <w:p>
-      <w:pPr>
-        <w:ind w:left="720"/>
-        <w:jc w:val="both"/>
-      </w:pPr>
-      <w:r>
-        <w:rPr>
-          <w:b/>
-        </w:rPr>
-        <w:t>Mobile Obstacles</w:t>
-      </w:r>
-      <w:r>
-        <w:t>: These will move at a consistent pace across the screen. The Player has to be quick to steer out of their way.</w:t>
-      </w:r>
-    </w:p>
-    <w:p>
-      <w:pPr>
-        <w:jc w:val="both"/>
-      </w:pPr>
-      <w:r>
-        <w:rPr>
-          <w:b/>
-          <w:i/>
-        </w:rPr>
-        <w:t>Power Ups</w:t>
-      </w:r>
-      <w:r>
-        <w:t>: T</w:t>
-      </w:r>
-      <w:r>
-        <w:t>he game will feature some power ups to assist the Player throughout. They will appear infrequently during the game and will have varying effects when collected:</w:t>
-      </w:r>
-    </w:p>
-    <w:p>
-      <w:pPr>
-        <w:ind w:left="720"/>
-        <w:jc w:val="both"/>
-      </w:pPr>
-      <w:r>
-        <w:rPr>
-          <w:b/>
-        </w:rPr>
-        <w:t>Laser Cannons</w:t>
-      </w:r>
-      <w:r>
-        <w:t>: Allows the Player to fire Projectiles ahead of them, destroying any obstacles they come across. Rather than have a time limit set on them, they will have a set ammo amount, which when depleted, will cause the power up to deactivate.</w:t>
-      </w:r>
-    </w:p>
-    <w:p>
-      <w:pPr>
-        <w:ind w:left="720"/>
-        <w:jc w:val="both"/>
-      </w:pPr>
-      <w:r>
-        <w:rPr>
-          <w:b/>
-        </w:rPr>
-        <w:t>Ethereal Dimension Transmitter</w:t>
-      </w:r>
-      <w:r>
-        <w:t>: Sends the Player into the Ethereal realm for a limited period of time. Whilst they are in the Ethereal realm they will not collide with any objects in the Material Realm.</w:t>
-      </w:r>
-    </w:p>
-    <w:p>
-      <w:pPr>
-        <w:ind w:left="720"/>
-        <w:jc w:val="both"/>
-      </w:pPr>
-      <w:r>
-        <w:rPr>
-          <w:b/>
-        </w:rPr>
-        <w:t>Time Depression Device</w:t>
-      </w:r>
-      <w:r>
-        <w:t>: Slows the Player (and everything else in the game) down for a short duration, giving them a longer time to react to any objects in the game.</w:t>
-      </w:r>
-    </w:p>
-    <w:p>
-      <w:pPr>
-        <w:jc w:val="both"/>
-      </w:pPr>
-      <w:r>
-        <w:rPr>
-          <w:b/>
-          <w:i/>
-        </w:rPr>
-        <w:t>Score Counter</w:t>
-      </w:r>
-      <w:r>
-        <w:t>: The game’s main focus is to accumulate Score by keeping the Rocket from being destroyed by Obstacles. The longer the Player can do this, the higher a score they will attain. When the Player eventually fails to keep the Rocket from being destroyed, then their final score will be compared against their highest score, effectively making your objective to beat your previous High Score.</w:t>
+      <w:r>
+        <w:t xml:space="preserve"> is to accumulate Score by keeping the Rocket from being destroyed by Obstacles. The longer the Player can do this, the higher a score they will attain. When the Player eventually fails to keep the Rocket from being destroyed, then their final score will be compared against their highest score, effectively making your objective to beat your previous High Score.</w:t>
       </w:r>
     </w:p>
     <w:p>
@@ -305,7 +327,7 @@
         <mc:AlternateContent>
           <mc:Choice Requires="wps">
             <w:drawing>
-              <wp:anchor distT="0" distB="0" distL="114300" distR="114300" simplePos="0" relativeHeight="251674624" behindDoc="0" locked="0" layoutInCell="1" allowOverlap="1">
+              <wp:anchor distT="0" distB="0" distL="114300" distR="114300" simplePos="0" relativeHeight="251674624" behindDoc="0" locked="0" layoutInCell="1" allowOverlap="1" wp14:anchorId="3ACD7F2C" wp14:editId="78948D1A">
                 <wp:simplePos x="0" y="0"/>
                 <wp:positionH relativeFrom="column">
                   <wp:posOffset>4326340</wp:posOffset>
@@ -378,7 +400,7 @@
         <mc:AlternateContent>
           <mc:Choice Requires="wps">
             <w:drawing>
-              <wp:anchor distT="0" distB="0" distL="114300" distR="114300" simplePos="0" relativeHeight="251673600" behindDoc="0" locked="0" layoutInCell="1" allowOverlap="1">
+              <wp:anchor distT="0" distB="0" distL="114300" distR="114300" simplePos="0" relativeHeight="251673600" behindDoc="0" locked="0" layoutInCell="1" allowOverlap="1" wp14:anchorId="75F621A4" wp14:editId="7E7592E0">
                 <wp:simplePos x="0" y="0"/>
                 <wp:positionH relativeFrom="column">
                   <wp:posOffset>4285397</wp:posOffset>
@@ -447,7 +469,7 @@
         <mc:AlternateContent>
           <mc:Choice Requires="wps">
             <w:drawing>
-              <wp:anchor distT="0" distB="0" distL="114300" distR="114300" simplePos="0" relativeHeight="251672576" behindDoc="0" locked="0" layoutInCell="1" allowOverlap="1">
+              <wp:anchor distT="0" distB="0" distL="114300" distR="114300" simplePos="0" relativeHeight="251672576" behindDoc="0" locked="0" layoutInCell="1" allowOverlap="1" wp14:anchorId="7F9096C7" wp14:editId="68F556C9">
                 <wp:simplePos x="0" y="0"/>
                 <wp:positionH relativeFrom="column">
                   <wp:posOffset>4694830</wp:posOffset>
@@ -516,7 +538,7 @@
         <mc:AlternateContent>
           <mc:Choice Requires="wps">
             <w:drawing>
-              <wp:anchor distT="0" distB="0" distL="114300" distR="114300" simplePos="0" relativeHeight="251671552" behindDoc="0" locked="0" layoutInCell="1" allowOverlap="1">
+              <wp:anchor distT="0" distB="0" distL="114300" distR="114300" simplePos="0" relativeHeight="251671552" behindDoc="0" locked="0" layoutInCell="1" allowOverlap="1" wp14:anchorId="270F5F06" wp14:editId="13BD2247">
                 <wp:simplePos x="0" y="0"/>
                 <wp:positionH relativeFrom="column">
                   <wp:posOffset>559558</wp:posOffset>
@@ -585,7 +607,7 @@
         <mc:AlternateContent>
           <mc:Choice Requires="wps">
             <w:drawing>
-              <wp:anchor distT="0" distB="0" distL="114300" distR="114300" simplePos="0" relativeHeight="251670528" behindDoc="0" locked="0" layoutInCell="1" allowOverlap="1">
+              <wp:anchor distT="0" distB="0" distL="114300" distR="114300" simplePos="0" relativeHeight="251670528" behindDoc="0" locked="0" layoutInCell="1" allowOverlap="1" wp14:anchorId="59D8C101" wp14:editId="6B711A94">
                 <wp:simplePos x="0" y="0"/>
                 <wp:positionH relativeFrom="column">
                   <wp:posOffset>627796</wp:posOffset>
@@ -654,7 +676,7 @@
         <mc:AlternateContent>
           <mc:Choice Requires="wps">
             <w:drawing>
-              <wp:anchor distT="0" distB="0" distL="114300" distR="114300" simplePos="0" relativeHeight="251669504" behindDoc="0" locked="0" layoutInCell="1" allowOverlap="1">
+              <wp:anchor distT="0" distB="0" distL="114300" distR="114300" simplePos="0" relativeHeight="251669504" behindDoc="0" locked="0" layoutInCell="1" allowOverlap="1" wp14:anchorId="6D158A16" wp14:editId="6E5F649A">
                 <wp:simplePos x="0" y="0"/>
                 <wp:positionH relativeFrom="column">
                   <wp:posOffset>559557</wp:posOffset>
@@ -723,7 +745,7 @@
         <mc:AlternateContent>
           <mc:Choice Requires="wps">
             <w:drawing>
-              <wp:anchor distT="45720" distB="45720" distL="114300" distR="114300" simplePos="0" relativeHeight="251663360" behindDoc="0" locked="0" layoutInCell="1" allowOverlap="1" wp14:anchorId="62C01547" wp14:editId="7DFD25D2">
+              <wp:anchor distT="45720" distB="45720" distL="114300" distR="114300" simplePos="0" relativeHeight="251663360" behindDoc="0" locked="0" layoutInCell="1" allowOverlap="1" wp14:anchorId="5CA35677" wp14:editId="0138EA14">
                 <wp:simplePos x="0" y="0"/>
                 <wp:positionH relativeFrom="margin">
                   <wp:posOffset>5103524</wp:posOffset>
@@ -790,7 +812,7 @@
           </mc:Choice>
           <mc:Fallback>
             <w:pict>
-              <v:shapetype w14:anchorId="62C01547" id="_x0000_t202" coordsize="21600,21600" o:spt="202" path="m,l,21600r21600,l21600,xe">
+              <v:shapetype w14:anchorId="5CA35677" id="_x0000_t202" coordsize="21600,21600" o:spt="202" path="m,l,21600r21600,l21600,xe">
                 <v:stroke joinstyle="miter"/>
                 <v:path gradientshapeok="t" o:connecttype="rect"/>
               </v:shapetype>
@@ -820,7 +842,7 @@
         <mc:AlternateContent>
           <mc:Choice Requires="wps">
             <w:drawing>
-              <wp:anchor distT="45720" distB="45720" distL="114300" distR="114300" simplePos="0" relativeHeight="251665408" behindDoc="0" locked="0" layoutInCell="1" allowOverlap="1" wp14:anchorId="43821235" wp14:editId="700149DA">
+              <wp:anchor distT="45720" distB="45720" distL="114300" distR="114300" simplePos="0" relativeHeight="251665408" behindDoc="0" locked="0" layoutInCell="1" allowOverlap="1" wp14:anchorId="7F78A261" wp14:editId="51FA6E61">
                 <wp:simplePos x="0" y="0"/>
                 <wp:positionH relativeFrom="page">
                   <wp:posOffset>6044878</wp:posOffset>
@@ -887,7 +909,7 @@
           </mc:Choice>
           <mc:Fallback>
             <w:pict>
-              <v:shape w14:anchorId="43821235" id="_x0000_s1027" type="#_x0000_t202" style="position:absolute;left:0;text-align:left;margin-left:475.95pt;margin-top:214.05pt;width:116.05pt;height:64.45pt;z-index:251665408;visibility:visible;mso-wrap-style:square;mso-width-percent:0;mso-height-percent:0;mso-wrap-distance-left:9pt;mso-wrap-distance-top:3.6pt;mso-wrap-distance-right:9pt;mso-wrap-distance-bottom:3.6pt;mso-position-horizontal:absolute;mso-position-horizontal-relative:page;mso-position-vertical:absolute;mso-position-vertical-relative:text;mso-width-percent:0;mso-height-percent:0;mso-width-relative:margin;mso-height-relative:margin;v-text-anchor:top" o:gfxdata="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">
+              <v:shape w14:anchorId="7F78A261" id="_x0000_s1027" type="#_x0000_t202" style="position:absolute;left:0;text-align:left;margin-left:475.95pt;margin-top:214.05pt;width:116.05pt;height:64.45pt;z-index:251665408;visibility:visible;mso-wrap-style:square;mso-width-percent:0;mso-height-percent:0;mso-wrap-distance-left:9pt;mso-wrap-distance-top:3.6pt;mso-wrap-distance-right:9pt;mso-wrap-distance-bottom:3.6pt;mso-position-horizontal:absolute;mso-position-horizontal-relative:page;mso-position-vertical:absolute;mso-position-vertical-relative:text;mso-width-percent:0;mso-height-percent:0;mso-width-relative:margin;mso-height-relative:margin;v-text-anchor:top" o:gfxdata="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">
                 <v:textbox>
                   <w:txbxContent>
                     <w:p>
@@ -913,7 +935,7 @@
         <mc:AlternateContent>
           <mc:Choice Requires="wps">
             <w:drawing>
-              <wp:anchor distT="45720" distB="45720" distL="114300" distR="114300" simplePos="0" relativeHeight="251667456" behindDoc="0" locked="0" layoutInCell="1" allowOverlap="1" wp14:anchorId="1C9E6C59" wp14:editId="04AF4F41">
+              <wp:anchor distT="45720" distB="45720" distL="114300" distR="114300" simplePos="0" relativeHeight="251667456" behindDoc="0" locked="0" layoutInCell="1" allowOverlap="1" wp14:anchorId="0F697075" wp14:editId="5B0BFD96">
                 <wp:simplePos x="0" y="0"/>
                 <wp:positionH relativeFrom="column">
                   <wp:posOffset>5103524</wp:posOffset>
@@ -980,7 +1002,7 @@
           </mc:Choice>
           <mc:Fallback>
             <w:pict>
-              <v:shape w14:anchorId="1C9E6C59" id="_x0000_s1028" type="#_x0000_t202" style="position:absolute;left:0;text-align:left;margin-left:401.85pt;margin-top:53.85pt;width:112.8pt;height:64.45pt;z-index:251667456;visibility:visible;mso-wrap-style:square;mso-width-percent:0;mso-height-percent:0;mso-wrap-distance-left:9pt;mso-wrap-distance-top:3.6pt;mso-wrap-distance-right:9pt;mso-wrap-distance-bottom:3.6pt;mso-position-horizontal:absolute;mso-position-horizontal-relative:text;mso-position-vertical:absolute;mso-position-vertical-relative:text;mso-width-percent:0;mso-height-percent:0;mso-width-relative:margin;mso-height-relative:margin;v-text-anchor:top" o:gfxdata="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">
+              <v:shape w14:anchorId="0F697075" id="_x0000_s1028" type="#_x0000_t202" style="position:absolute;left:0;text-align:left;margin-left:401.85pt;margin-top:53.85pt;width:112.8pt;height:64.45pt;z-index:251667456;visibility:visible;mso-wrap-style:square;mso-width-percent:0;mso-height-percent:0;mso-wrap-distance-left:9pt;mso-wrap-distance-top:3.6pt;mso-wrap-distance-right:9pt;mso-wrap-distance-bottom:3.6pt;mso-position-horizontal:absolute;mso-position-horizontal-relative:text;mso-position-vertical:absolute;mso-position-vertical-relative:text;mso-width-percent:0;mso-height-percent:0;mso-width-relative:margin;mso-height-relative:margin;v-text-anchor:top" o:gfxdata="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">
                 <v:textbox>
                   <w:txbxContent>
                     <w:p>
@@ -1006,7 +1028,7 @@
         <mc:AlternateContent>
           <mc:Choice Requires="wps">
             <w:drawing>
-              <wp:anchor distT="45720" distB="45720" distL="114300" distR="114300" simplePos="0" relativeHeight="251660288" behindDoc="0" locked="0" layoutInCell="1" allowOverlap="1" wp14:anchorId="54801793" wp14:editId="51154DA0">
+              <wp:anchor distT="45720" distB="45720" distL="114300" distR="114300" simplePos="0" relativeHeight="251660288" behindDoc="0" locked="0" layoutInCell="1" allowOverlap="1" wp14:anchorId="760C4F76" wp14:editId="51515841">
                 <wp:simplePos x="0" y="0"/>
                 <wp:positionH relativeFrom="page">
                   <wp:posOffset>381702</wp:posOffset>
@@ -1073,7 +1095,7 @@
           </mc:Choice>
           <mc:Fallback>
             <w:pict>
-              <v:shape w14:anchorId="54801793" id="_x0000_s1029" type="#_x0000_t202" style="position:absolute;left:0;text-align:left;margin-left:30.05pt;margin-top:62.45pt;width:84.85pt;height:64.45pt;z-index:251660288;visibility:visible;mso-wrap-style:square;mso-width-percent:0;mso-height-percent:0;mso-wrap-distance-left:9pt;mso-wrap-distance-top:3.6pt;mso-wrap-distance-right:9pt;mso-wrap-distance-bottom:3.6pt;mso-position-horizontal:absolute;mso-position-horizontal-relative:page;mso-position-vertical:absolute;mso-position-vertical-relative:text;mso-width-percent:0;mso-height-percent:0;mso-width-relative:margin;mso-height-relative:margin;v-text-anchor:top" o:gfxdata="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">
+              <v:shape w14:anchorId="760C4F76" id="_x0000_s1029" type="#_x0000_t202" style="position:absolute;left:0;text-align:left;margin-left:30.05pt;margin-top:62.45pt;width:84.85pt;height:64.45pt;z-index:251660288;visibility:visible;mso-wrap-style:square;mso-width-percent:0;mso-height-percent:0;mso-wrap-distance-left:9pt;mso-wrap-distance-top:3.6pt;mso-wrap-distance-right:9pt;mso-wrap-distance-bottom:3.6pt;mso-position-horizontal:absolute;mso-position-horizontal-relative:page;mso-position-vertical:absolute;mso-position-vertical-relative:text;mso-width-percent:0;mso-height-percent:0;mso-width-relative:margin;mso-height-relative:margin;v-text-anchor:top" o:gfxdata="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">
                 <v:textbox>
                   <w:txbxContent>
                     <w:p>
@@ -1099,7 +1121,7 @@
         <mc:AlternateContent>
           <mc:Choice Requires="wps">
             <w:drawing>
-              <wp:anchor distT="0" distB="0" distL="114300" distR="114300" simplePos="0" relativeHeight="251661312" behindDoc="0" locked="0" layoutInCell="1" allowOverlap="1" wp14:anchorId="394FCA31" wp14:editId="450C9630">
+              <wp:anchor distT="0" distB="0" distL="114300" distR="114300" simplePos="0" relativeHeight="251661312" behindDoc="0" locked="0" layoutInCell="1" allowOverlap="1" wp14:anchorId="38B38F27" wp14:editId="5B87A754">
                 <wp:simplePos x="0" y="0"/>
                 <wp:positionH relativeFrom="column">
                   <wp:posOffset>-559397</wp:posOffset>
@@ -1162,7 +1184,7 @@
           </mc:Choice>
           <mc:Fallback>
             <w:pict>
-              <v:shape w14:anchorId="394FCA31" id="_x0000_s1030" type="#_x0000_t202" style="position:absolute;left:0;text-align:left;margin-left:-44.05pt;margin-top:176.45pt;width:87.05pt;height:66.65pt;z-index:251661312;visibility:visible;mso-wrap-style:square;mso-width-percent:0;mso-height-percent:0;mso-wrap-distance-left:9pt;mso-wrap-distance-top:0;mso-wrap-distance-right:9pt;mso-wrap-distance-bottom:0;mso-position-horizontal:absolute;mso-position-horizontal-relative:text;mso-position-vertical:absolute;mso-position-vertical-relative:text;mso-width-percent:0;mso-height-percent:0;mso-width-relative:margin;mso-height-relative:margin;v-text-anchor:top" o:gfxdata="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" fillcolor="white [3201]" strokeweight=".5pt">
+              <v:shape w14:anchorId="38B38F27" id="_x0000_s1030" type="#_x0000_t202" style="position:absolute;left:0;text-align:left;margin-left:-44.05pt;margin-top:176.45pt;width:87.05pt;height:66.65pt;z-index:251661312;visibility:visible;mso-wrap-style:square;mso-width-percent:0;mso-height-percent:0;mso-wrap-distance-left:9pt;mso-wrap-distance-top:0;mso-wrap-distance-right:9pt;mso-wrap-distance-bottom:0;mso-position-horizontal:absolute;mso-position-horizontal-relative:text;mso-position-vertical:absolute;mso-position-vertical-relative:text;mso-width-percent:0;mso-height-percent:0;mso-width-relative:margin;mso-height-relative:margin;v-text-anchor:top" o:gfxdata="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" fillcolor="white [3201]" strokeweight=".5pt">
                 <v:textbox>
                   <w:txbxContent>
                     <w:p>
@@ -1187,7 +1209,7 @@
         <mc:AlternateContent>
           <mc:Choice Requires="wps">
             <w:drawing>
-              <wp:anchor distT="0" distB="0" distL="114300" distR="114300" simplePos="0" relativeHeight="251668480" behindDoc="0" locked="0" layoutInCell="1" allowOverlap="1" wp14:anchorId="0EEA87DB" wp14:editId="566A9CEC">
+              <wp:anchor distT="0" distB="0" distL="114300" distR="114300" simplePos="0" relativeHeight="251668480" behindDoc="0" locked="0" layoutInCell="1" allowOverlap="1" wp14:anchorId="7E2B2B63" wp14:editId="592C680E">
                 <wp:simplePos x="0" y="0"/>
                 <wp:positionH relativeFrom="column">
                   <wp:posOffset>-600416</wp:posOffset>
@@ -1247,7 +1269,7 @@
           </mc:Choice>
           <mc:Fallback>
             <w:pict>
-              <v:shape w14:anchorId="0EEA87DB" id="Textfeld 6" o:spid="_x0000_s1031" type="#_x0000_t202" style="position:absolute;left:0;text-align:left;margin-left:-47.3pt;margin-top:438.65pt;width:95.65pt;height:93.5pt;z-index:251668480;visibility:visible;mso-wrap-style:square;mso-height-percent:0;mso-wrap-distance-left:9pt;mso-wrap-distance-top:0;mso-wrap-distance-right:9pt;mso-wrap-distance-bottom:0;mso-position-horizontal:absolute;mso-position-horizontal-relative:text;mso-position-vertical:absolute;mso-position-vertical-relative:text;mso-height-percent:0;mso-height-relative:margin;v-text-anchor:top" o:gfxdata="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" fillcolor="white [3201]" strokeweight=".5pt">
+              <v:shape w14:anchorId="7E2B2B63" id="Textfeld 6" o:spid="_x0000_s1031" type="#_x0000_t202" style="position:absolute;left:0;text-align:left;margin-left:-47.3pt;margin-top:438.65pt;width:95.65pt;height:93.5pt;z-index:251668480;visibility:visible;mso-wrap-style:square;mso-height-percent:0;mso-wrap-distance-left:9pt;mso-wrap-distance-top:0;mso-wrap-distance-right:9pt;mso-wrap-distance-bottom:0;mso-position-horizontal:absolute;mso-position-horizontal-relative:text;mso-position-vertical:absolute;mso-position-vertical-relative:text;mso-height-percent:0;mso-height-relative:margin;v-text-anchor:top" o:gfxdata="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" fillcolor="white [3201]" strokeweight=".5pt">
                 <v:textbox>
                   <w:txbxContent>
                     <w:p>
@@ -1270,7 +1292,7 @@
           <w:u w:val="single"/>
         </w:rPr>
         <w:drawing>
-          <wp:anchor distT="0" distB="0" distL="114300" distR="114300" simplePos="0" relativeHeight="251658240" behindDoc="0" locked="0" layoutInCell="1" allowOverlap="1" wp14:anchorId="16DA869D" wp14:editId="586B0223">
+          <wp:anchor distT="0" distB="0" distL="114300" distR="114300" simplePos="0" relativeHeight="251658240" behindDoc="0" locked="0" layoutInCell="1" allowOverlap="1" wp14:anchorId="17A0BAEE" wp14:editId="0C2FE7C6">
             <wp:simplePos x="0" y="0"/>
             <wp:positionH relativeFrom="margin">
               <wp:posOffset>832485</wp:posOffset>
@@ -1457,7 +1479,7 @@
 </file>
 
 <file path=word/styles.xml><?xml version="1.0" encoding="utf-8"?>
-<w:styles xmlns:mc="http://schemas.openxmlformats.org/markup-compatibility/2006" xmlns:r="http://schemas.openxmlformats.org/officeDocument/2006/relationships" xmlns:w="http://schemas.openxmlformats.org/wordprocessingml/2006/main" xmlns:w14="http://schemas.microsoft.com/office/word/2010/wordml" xmlns:w15="http://schemas.microsoft.com/office/word/2012/wordml" xmlns:w16se="http://schemas.microsoft.com/office/word/2015/wordml/symex" mc:Ignorable="w14 w15 w16se">
+<w:styles xmlns:mc="http://schemas.openxmlformats.org/markup-compatibility/2006" xmlns:r="http://schemas.openxmlformats.org/officeDocument/2006/relationships" xmlns:w="http://schemas.openxmlformats.org/wordprocessingml/2006/main" xmlns:w14="http://schemas.microsoft.com/office/word/2010/wordml" xmlns:w15="http://schemas.microsoft.com/office/word/2012/wordml" xmlns:w16cid="http://schemas.microsoft.com/office/word/2016/wordml/cid" xmlns:w16se="http://schemas.microsoft.com/office/word/2015/wordml/symex" mc:Ignorable="w14 w15 w16se w16cid">
   <w:docDefaults>
     <w:rPrDefault>
       <w:rPr>
@@ -1473,7 +1495,7 @@
       </w:pPr>
     </w:pPrDefault>
   </w:docDefaults>
-  <w:latentStyles w:defLockedState="0" w:defUIPriority="99" w:defSemiHidden="0" w:defUnhideWhenUsed="0" w:defQFormat="0" w:count="371">
+  <w:latentStyles w:defLockedState="0" w:defUIPriority="99" w:defSemiHidden="0" w:defUnhideWhenUsed="0" w:defQFormat="0" w:count="375">
     <w:lsdException w:name="Normal" w:uiPriority="0" w:qFormat="1"/>
     <w:lsdException w:name="heading 1" w:uiPriority="9" w:qFormat="1"/>
     <w:lsdException w:name="heading 2" w:semiHidden="1" w:uiPriority="9" w:unhideWhenUsed="1" w:qFormat="1"/>
@@ -1579,7 +1601,6 @@
     <w:lsdException w:name="HTML Sample" w:semiHidden="1" w:unhideWhenUsed="1"/>
     <w:lsdException w:name="HTML Typewriter" w:semiHidden="1" w:unhideWhenUsed="1"/>
     <w:lsdException w:name="HTML Variable" w:semiHidden="1" w:unhideWhenUsed="1"/>
-    <w:lsdException w:name="Normal Table" w:semiHidden="1" w:unhideWhenUsed="1"/>
     <w:lsdException w:name="annotation subject" w:semiHidden="1" w:unhideWhenUsed="1"/>
     <w:lsdException w:name="No List" w:semiHidden="1" w:unhideWhenUsed="1"/>
     <w:lsdException w:name="Outline List 1" w:semiHidden="1" w:unhideWhenUsed="1"/>
@@ -1623,10 +1644,8 @@
     <w:lsdException w:name="Table Elegant" w:semiHidden="1" w:unhideWhenUsed="1"/>
     <w:lsdException w:name="Table Professional" w:semiHidden="1" w:unhideWhenUsed="1"/>
     <w:lsdException w:name="Table Subtle 1" w:semiHidden="1" w:unhideWhenUsed="1"/>
-    <w:lsdException w:name="Table Subtle 2" w:semiHidden="1" w:unhideWhenUsed="1"/>
     <w:lsdException w:name="Table Web 1" w:semiHidden="1" w:unhideWhenUsed="1"/>
     <w:lsdException w:name="Table Web 2" w:semiHidden="1" w:unhideWhenUsed="1"/>
-    <w:lsdException w:name="Table Web 3" w:semiHidden="1" w:unhideWhenUsed="1"/>
     <w:lsdException w:name="Balloon Text" w:semiHidden="1" w:unhideWhenUsed="1"/>
     <w:lsdException w:name="Table Grid" w:uiPriority="39"/>
     <w:lsdException w:name="Table Theme" w:semiHidden="1" w:unhideWhenUsed="1"/>
@@ -1845,18 +1864,22 @@
     <w:lsdException w:name="List Table 5 Dark Accent 6" w:uiPriority="50"/>
     <w:lsdException w:name="List Table 6 Colorful Accent 6" w:uiPriority="51"/>
     <w:lsdException w:name="List Table 7 Colorful Accent 6" w:uiPriority="52"/>
+    <w:lsdException w:name="Mention" w:semiHidden="1" w:unhideWhenUsed="1"/>
+    <w:lsdException w:name="Smart Hyperlink" w:semiHidden="1" w:unhideWhenUsed="1"/>
+    <w:lsdException w:name="Hashtag" w:semiHidden="1" w:unhideWhenUsed="1"/>
+    <w:lsdException w:name="Unresolved Mention" w:semiHidden="1" w:unhideWhenUsed="1"/>
   </w:latentStyles>
-  <w:style w:type="paragraph" w:default="1" w:styleId="Standard">
+  <w:style w:type="paragraph" w:default="1" w:styleId="Normal">
     <w:name w:val="Normal"/>
     <w:qFormat/>
   </w:style>
-  <w:style w:type="character" w:default="1" w:styleId="Absatz-Standardschriftart">
+  <w:style w:type="character" w:default="1" w:styleId="DefaultParagraphFont">
     <w:name w:val="Default Paragraph Font"/>
     <w:uiPriority w:val="1"/>
     <w:semiHidden/>
     <w:unhideWhenUsed/>
   </w:style>
-  <w:style w:type="table" w:default="1" w:styleId="NormaleTabelle">
+  <w:style w:type="table" w:default="1" w:styleId="TableNormal">
     <w:name w:val="Normal Table"/>
     <w:uiPriority w:val="99"/>
     <w:semiHidden/>
@@ -1871,7 +1894,7 @@
       </w:tblCellMar>
     </w:tblPr>
   </w:style>
-  <w:style w:type="numbering" w:default="1" w:styleId="KeineListe">
+  <w:style w:type="numbering" w:default="1" w:styleId="NoList">
     <w:name w:val="No List"/>
     <w:uiPriority w:val="99"/>
     <w:semiHidden/>

</xml_diff>